<commit_message>
Títulos de dispositivos são formatados sem recuo à esquerda. Atende a demanda #101887
</commit_message>
<xml_diff>
--- a/src/main/resources/docx/reference.docx
+++ b/src/main/resources/docx/reference.docx
@@ -275,6 +275,15 @@
     <w:uiPriority w:val="1"/>
     <w:qFormat/>
     <w:rPr> </w:rPr>
+  </w:style>
+  <w:style w:styleId="TituloDispositivoParagrafo" w:type="paragraph">
+    <w:name w:val="Título de Dispositivo (paragrafo)"/>
+    <w:basedOn w:val="DefaultParagraph"/>
+    <w:uiPriority w:val="1"/>
+    <w:qFormat/>
+    <w:pPr>
+      <w:ind w:firstLine="0"/>
+    </w:pPr>
   </w:style>
 </w:styles>
 </file>

</xml_diff>

<commit_message>
Adicionando suporte a NotaReferenciada
</commit_message>
<xml_diff>
--- a/src/main/resources/docx/reference.docx
+++ b/src/main/resources/docx/reference.docx
@@ -284,6 +284,34 @@
     <w:pPr>
       <w:ind w:firstLine="0"/>
     </w:pPr>
+  </w:style>
+  <w:style w:styleId="NotaReferenciada" w:type="character">
+    <w:name w:val="Nota Referenciada"/>
+    <w:basedOn w:val="DefaultCharacter"/>
+    <w:uiPriority w:val="1"/>
+    <w:qFormat/>
+    <w:rPr>
+    </w:rPr>
+  </w:style>
+  <w:style w:type="paragraph" w:styleId="Textodenotadefim">
+    <w:name w:val="endnote text"/>
+    <w:basedOn w:val="Normal"/>
+    <w:link w:val="TextodenotadefimChar"/>
+    <w:uiPriority w:val="99"/>
+  </w:style>
+  <w:style w:type="character" w:customStyle="1" w:styleId="TextodenotadefimChar">
+    <w:name w:val="Texto de nota de fim Char"/>
+    <w:basedOn w:val="Fontepargpadro"/>
+    <w:link w:val="Textodenotadefim"/>
+    <w:uiPriority w:val="99"/>
+  </w:style>
+  <w:style w:type="character" w:styleId="Refdenotadefim">
+    <w:name w:val="endnote reference"/>
+    <w:basedOn w:val="Fontepargpadro"/>
+    <w:uiPriority w:val="99"/>
+    <w:rPr>
+      <w:vertAlign w:val="superscript"/>
+    </w:rPr>
   </w:style>
 </w:styles>
 </file>

</xml_diff>

<commit_message>
Ajuste da apresentação de notas referenciadas na Epígrafe
</commit_message>
<xml_diff>
--- a/src/main/resources/docx/reference.docx
+++ b/src/main/resources/docx/reference.docx
@@ -301,13 +301,13 @@
   </w:style>
   <w:style w:type="character" w:customStyle="1" w:styleId="TextodenotadefimChar">
     <w:name w:val="Texto de nota de fim Char"/>
-    <w:basedOn w:val="Fontepargpadro"/>
+    <w:basedOn w:val="DefaultParagraph"/>
     <w:link w:val="Textodenotadefim"/>
     <w:uiPriority w:val="99"/>
   </w:style>
   <w:style w:type="character" w:styleId="Refdenotadefim">
     <w:name w:val="endnote reference"/>
-    <w:basedOn w:val="Fontepargpadro"/>
+    <w:basedOn w:val="DefaultCharacter"/>
     <w:uiPriority w:val="99"/>
     <w:rPr>
       <w:vertAlign w:val="superscript"/>

</xml_diff>